<commit_message>
feat: Add comprehensive PyTorch Geometric documentation, GNN theory knowledge, and new agent skills for GNN interpretability, data modeling, and distributed training.
</commit_message>
<xml_diff>
--- a/Entrega 3 (final)/Tesis_Leon_Leonardo.docx
+++ b/Entrega 3 (final)/Tesis_Leon_Leonardo.docx
@@ -1299,7 +1299,7 @@
           <w:bCs/>
           <w:lang w:val="es-ES"/>
         </w:rPr>
-        <w:t xml:space="preserve">ANÁLISIS DE LA INFLUENCIA DE </w:t>
+        <w:t>¿</w:t>
       </w:r>
       <w:r>
         <w:rPr>
@@ -1308,7 +1308,7 @@
           <w:bCs/>
           <w:lang w:val="es-ES"/>
         </w:rPr>
-        <w:t xml:space="preserve">LA </w:t>
+        <w:t>L</w:t>
       </w:r>
       <w:r>
         <w:rPr>
@@ -1317,7 +1317,7 @@
           <w:bCs/>
           <w:lang w:val="es-ES"/>
         </w:rPr>
-        <w:t xml:space="preserve">FORMALIZACIÓN EN </w:t>
+        <w:t xml:space="preserve">a formalidad </w:t>
       </w:r>
       <w:r>
         <w:rPr>
@@ -1326,7 +1326,7 @@
           <w:bCs/>
           <w:lang w:val="es-ES"/>
         </w:rPr>
-        <w:t xml:space="preserve">LA SUPERVIVENCIA DE LAS </w:t>
+        <w:t>garantiza</w:t>
       </w:r>
       <w:r>
         <w:rPr>
@@ -1335,7 +1335,7 @@
           <w:bCs/>
           <w:lang w:val="es-ES"/>
         </w:rPr>
-        <w:t>MYPES</w:t>
+        <w:t xml:space="preserve"> supervivencia</w:t>
       </w:r>
       <w:r>
         <w:rPr>
@@ -1344,7 +1344,7 @@
           <w:bCs/>
           <w:lang w:val="es-ES"/>
         </w:rPr>
-        <w:t xml:space="preserve"> EN EL PERÚ</w:t>
+        <w:t xml:space="preserve"> empresarial</w:t>
       </w:r>
       <w:r>
         <w:rPr>
@@ -1353,7 +1353,7 @@
           <w:bCs/>
           <w:lang w:val="es-ES"/>
         </w:rPr>
-        <w:t xml:space="preserve"> </w:t>
+        <w:t xml:space="preserve">? Análisis de las MYPEs en el Perú </w:t>
       </w:r>
       <w:r>
         <w:rPr>
@@ -1362,7 +1362,7 @@
           <w:bCs/>
           <w:lang w:val="es-ES"/>
         </w:rPr>
-        <w:t>EN</w:t>
+        <w:t xml:space="preserve">en </w:t>
       </w:r>
       <w:r>
         <w:rPr>
@@ -1371,86 +1371,8 @@
           <w:bCs/>
           <w:lang w:val="es-ES"/>
         </w:rPr>
-        <w:t xml:space="preserve"> 2022</w:t>
-      </w:r>
-    </w:p>
-    <w:p>
-      <w:pPr>
-        <w:spacing w:line="480" w:lineRule="auto"/>
-        <w:jc w:val="center"/>
-        <w:rPr>
-          <w:rFonts w:asciiTheme="majorBidi" w:hAnsiTheme="majorBidi" w:cstheme="majorBidi"/>
-          <w:b/>
-          <w:lang w:val="es-ES"/>
-        </w:rPr>
-      </w:pPr>
-      <w:r>
-        <w:rPr>
-          <w:rFonts w:asciiTheme="majorBidi" w:hAnsiTheme="majorBidi" w:cstheme="majorBidi"/>
-          <w:b/>
-          <w:lang w:val="es-ES"/>
-        </w:rPr>
-        <w:t>TRABAJO DE INVESTIGACIÓN</w:t>
-      </w:r>
-    </w:p>
-    <w:p>
-      <w:pPr>
-        <w:spacing w:line="480" w:lineRule="auto"/>
-        <w:jc w:val="center"/>
-        <w:rPr>
-          <w:rFonts w:asciiTheme="majorBidi" w:hAnsiTheme="majorBidi" w:cstheme="majorBidi"/>
-          <w:lang w:val="es-ES"/>
-        </w:rPr>
-      </w:pPr>
-    </w:p>
-    <w:p>
-      <w:pPr>
-        <w:spacing w:line="480" w:lineRule="auto"/>
-        <w:jc w:val="center"/>
-        <w:rPr>
-          <w:rFonts w:asciiTheme="majorBidi" w:hAnsiTheme="majorBidi" w:cstheme="majorBidi"/>
-          <w:lang w:val="es-ES"/>
-        </w:rPr>
-      </w:pPr>
-      <w:r>
-        <w:rPr>
-          <w:rFonts w:asciiTheme="majorBidi" w:hAnsiTheme="majorBidi" w:cstheme="majorBidi"/>
-          <w:lang w:val="es-ES"/>
-        </w:rPr>
-        <w:t xml:space="preserve">Para optar el grado de bachiller en </w:t>
-      </w:r>
-      <w:sdt>
-        <w:sdtPr>
-          <w:rPr>
-            <w:rFonts w:asciiTheme="majorBidi" w:hAnsiTheme="majorBidi" w:cstheme="majorBidi"/>
-            <w:lang w:val="es-ES"/>
-          </w:rPr>
-          <w:alias w:val="Ellija su Programa Académico"/>
-          <w:tag w:val="Ellija su Programa Académico"/>
-          <w:id w:val="1141544919"/>
-          <w:placeholder>
-            <w:docPart w:val="1273223F499B4040B33BCC09C6E6985A"/>
-          </w:placeholder>
-          <w15:color w:val="FFFF00"/>
-          <w:dropDownList>
-            <w:listItem w:value="Elija un elemento."/>
-            <w:listItem w:displayText="Economía y Finanzas" w:value="Economía y Finanzas"/>
-            <w:listItem w:displayText="Economía y Negocios Internacionales" w:value="Economía y Negocios Internacionales"/>
-            <w:listItem w:displayText="Economía Gerencial" w:value="Economía Gerencial"/>
-            <w:listItem w:displayText="Ciencias Políticas" w:value="Ciencias Políticas"/>
-            <w:listItem w:displayText="Economía y Ciencias de Datos" w:value="Economía y Ciencias de Datos"/>
-          </w:dropDownList>
-        </w:sdtPr>
-        <w:sdtContent>
-          <w:r>
-            <w:rPr>
-              <w:rFonts w:asciiTheme="majorBidi" w:hAnsiTheme="majorBidi" w:cstheme="majorBidi"/>
-              <w:lang w:val="es-ES"/>
-            </w:rPr>
-            <w:t>Economía y Finanzas</w:t>
-          </w:r>
-        </w:sdtContent>
-      </w:sdt>
+        <w:t>2022.</w:t>
+      </w:r>
     </w:p>
     <w:p>
       <w:pPr>
@@ -1673,7 +1595,7 @@
           <w:noProof/>
           <w:lang w:val="es-ES"/>
         </w:rPr>
-        <w:t>2 de noviembre de 2025</w:t>
+        <w:t>6 de diciembre de 2025</w:t>
       </w:r>
       <w:r>
         <w:rPr>
@@ -1699,7 +1621,17 @@
     </w:p>
     <w:p>
       <w:pPr>
-        <w:pStyle w:val="Ttulo"/>
+        <w:spacing w:after="160" w:line="278" w:lineRule="auto"/>
+        <w:rPr>
+          <w:rFonts w:eastAsiaTheme="majorEastAsia" w:cstheme="majorBidi"/>
+          <w:b/>
+          <w:spacing w:val="-10"/>
+          <w:kern w:val="28"/>
+          <w:sz w:val="28"/>
+          <w:szCs w:val="56"/>
+          <w:lang w:eastAsia="en-US"/>
+          <w14:ligatures w14:val="standardContextual"/>
+        </w:rPr>
       </w:pPr>
       <w:bookmarkStart w:id="0" w:name="_Toc197710362"/>
       <w:bookmarkStart w:id="1" w:name="_Toc197710538"/>
@@ -1709,6 +1641,14 @@
       <w:bookmarkStart w:id="5" w:name="_Toc198044443"/>
       <w:bookmarkStart w:id="6" w:name="_Toc198044600"/>
       <w:bookmarkStart w:id="7" w:name="_Toc198044686"/>
+      <w:r>
+        <w:br w:type="page"/>
+      </w:r>
+    </w:p>
+    <w:p>
+      <w:pPr>
+        <w:pStyle w:val="Ttulo"/>
+      </w:pPr>
       <w:r>
         <w:lastRenderedPageBreak/>
         <w:t>RESUMEN</w:t>
@@ -13765,7 +13705,7 @@
         </w:rPr>
         <w:lastRenderedPageBreak/>
         <w:drawing>
-          <wp:anchor distT="0" distB="0" distL="114300" distR="114300" simplePos="0" relativeHeight="251659264" behindDoc="0" locked="0" layoutInCell="1" allowOverlap="1" wp14:anchorId="49DE5EA9" wp14:editId="7275592E">
+          <wp:anchor distT="0" distB="0" distL="114300" distR="114300" simplePos="0" relativeHeight="251659264" behindDoc="0" locked="0" layoutInCell="1" allowOverlap="1" wp14:anchorId="49DE5EA9" wp14:editId="6C0F0E77">
             <wp:simplePos x="0" y="0"/>
             <wp:positionH relativeFrom="column">
               <wp:posOffset>317163</wp:posOffset>
@@ -13923,7 +13863,7 @@
           <w:noProof/>
         </w:rPr>
         <w:drawing>
-          <wp:anchor distT="0" distB="0" distL="114300" distR="114300" simplePos="0" relativeHeight="251660288" behindDoc="0" locked="0" layoutInCell="1" allowOverlap="1" wp14:anchorId="6F0E7B21" wp14:editId="3C3904AE">
+          <wp:anchor distT="0" distB="0" distL="114300" distR="114300" simplePos="0" relativeHeight="251660288" behindDoc="0" locked="0" layoutInCell="1" allowOverlap="1" wp14:anchorId="6F0E7B21" wp14:editId="3380B791">
             <wp:simplePos x="0" y="0"/>
             <wp:positionH relativeFrom="margin">
               <wp:posOffset>167640</wp:posOffset>
@@ -14151,7 +14091,7 @@
           <w:noProof/>
         </w:rPr>
         <w:drawing>
-          <wp:anchor distT="0" distB="0" distL="114300" distR="114300" simplePos="0" relativeHeight="251661312" behindDoc="0" locked="0" layoutInCell="1" allowOverlap="1" wp14:anchorId="6E0F1312" wp14:editId="48DF5E7F">
+          <wp:anchor distT="0" distB="0" distL="114300" distR="114300" simplePos="0" relativeHeight="251661312" behindDoc="0" locked="0" layoutInCell="1" allowOverlap="1" wp14:anchorId="6E0F1312" wp14:editId="28572DB1">
             <wp:simplePos x="0" y="0"/>
             <wp:positionH relativeFrom="margin">
               <wp:posOffset>433070</wp:posOffset>
@@ -14388,7 +14328,7 @@
           <w:noProof/>
         </w:rPr>
         <w:drawing>
-          <wp:anchor distT="0" distB="0" distL="114300" distR="114300" simplePos="0" relativeHeight="251665408" behindDoc="0" locked="0" layoutInCell="1" allowOverlap="1" wp14:anchorId="28B859BC" wp14:editId="71223886">
+          <wp:anchor distT="0" distB="0" distL="114300" distR="114300" simplePos="0" relativeHeight="251665408" behindDoc="0" locked="0" layoutInCell="1" allowOverlap="1" wp14:anchorId="28B859BC" wp14:editId="598A43C8">
             <wp:simplePos x="0" y="0"/>
             <wp:positionH relativeFrom="margin">
               <wp:posOffset>270510</wp:posOffset>
@@ -15431,7 +15371,7 @@
           <w:noProof/>
         </w:rPr>
         <w:drawing>
-          <wp:anchor distT="0" distB="0" distL="114300" distR="114300" simplePos="0" relativeHeight="251691008" behindDoc="0" locked="0" layoutInCell="1" allowOverlap="1" wp14:anchorId="2D32DD60" wp14:editId="374870F5">
+          <wp:anchor distT="0" distB="0" distL="114300" distR="114300" simplePos="0" relativeHeight="251691008" behindDoc="0" locked="0" layoutInCell="1" allowOverlap="1" wp14:anchorId="2D32DD60" wp14:editId="7C54BAAC">
             <wp:simplePos x="0" y="0"/>
             <wp:positionH relativeFrom="margin">
               <wp:posOffset>287655</wp:posOffset>
@@ -24987,7 +24927,7 @@
           <w:noProof/>
         </w:rPr>
         <w:drawing>
-          <wp:anchor distT="0" distB="0" distL="114300" distR="114300" simplePos="0" relativeHeight="251697152" behindDoc="0" locked="0" layoutInCell="1" allowOverlap="1" wp14:anchorId="6444634F" wp14:editId="3B86A3D8">
+          <wp:anchor distT="0" distB="0" distL="114300" distR="114300" simplePos="0" relativeHeight="251697152" behindDoc="0" locked="0" layoutInCell="1" allowOverlap="1" wp14:anchorId="6444634F" wp14:editId="4B1EEC1C">
             <wp:simplePos x="0" y="0"/>
             <wp:positionH relativeFrom="column">
               <wp:posOffset>-348797</wp:posOffset>
@@ -25188,7 +25128,7 @@
           <w:noProof/>
         </w:rPr>
         <w:drawing>
-          <wp:anchor distT="0" distB="0" distL="114300" distR="114300" simplePos="0" relativeHeight="251696128" behindDoc="0" locked="0" layoutInCell="1" allowOverlap="1" wp14:anchorId="18B80E2D" wp14:editId="711E8950">
+          <wp:anchor distT="0" distB="0" distL="114300" distR="114300" simplePos="0" relativeHeight="251696128" behindDoc="0" locked="0" layoutInCell="1" allowOverlap="1" wp14:anchorId="18B80E2D" wp14:editId="0E681CA0">
             <wp:simplePos x="0" y="0"/>
             <wp:positionH relativeFrom="column">
               <wp:posOffset>-196215</wp:posOffset>
@@ -33288,35 +33228,6 @@
         </w:p>
       </w:docPartBody>
     </w:docPart>
-    <w:docPart>
-      <w:docPartPr>
-        <w:name w:val="1273223F499B4040B33BCC09C6E6985A"/>
-        <w:category>
-          <w:name w:val="General"/>
-          <w:gallery w:val="placeholder"/>
-        </w:category>
-        <w:types>
-          <w:type w:val="bbPlcHdr"/>
-        </w:types>
-        <w:behaviors>
-          <w:behavior w:val="content"/>
-        </w:behaviors>
-        <w:guid w:val="{4A609F25-37B9-CD4D-9223-C2F417770CD2}"/>
-      </w:docPartPr>
-      <w:docPartBody>
-        <w:p>
-          <w:pPr>
-            <w:pStyle w:val="1273223F499B4040B33BCC09C6E6985A"/>
-          </w:pPr>
-          <w:r>
-            <w:rPr>
-              <w:rStyle w:val="Textodelmarcadordeposicin"/>
-            </w:rPr>
-            <w:t>Elija un elemento.</w:t>
-          </w:r>
-        </w:p>
-      </w:docPartBody>
-    </w:docPart>
   </w:docParts>
 </w:glossaryDocument>
 </file>
@@ -33427,6 +33338,7 @@
     <w:rsid w:val="001B0FA7"/>
     <w:rsid w:val="001B2802"/>
     <w:rsid w:val="001C2230"/>
+    <w:rsid w:val="00207E26"/>
     <w:rsid w:val="00236827"/>
     <w:rsid w:val="002F01B8"/>
     <w:rsid w:val="00331D27"/>
@@ -33467,6 +33379,7 @@
     <w:rsid w:val="00C94D2B"/>
     <w:rsid w:val="00CA2865"/>
     <w:rsid w:val="00CB5655"/>
+    <w:rsid w:val="00D009B6"/>
     <w:rsid w:val="00D021CA"/>
     <w:rsid w:val="00D651F1"/>
     <w:rsid w:val="00D6673C"/>
@@ -34255,6 +34168,14 @@
 </file>
 
 <file path=customXml/item1.xml><?xml version="1.0" encoding="utf-8"?>
+<p:properties xmlns:p="http://schemas.microsoft.com/office/2006/metadata/properties" xmlns:xsi="http://www.w3.org/2001/XMLSchema-instance" xmlns:pc="http://schemas.microsoft.com/office/infopath/2007/PartnerControls">
+  <documentManagement>
+    <_activity xmlns="b735084f-9e25-4daf-9868-ed3a8acd0da7" xsi:nil="true"/>
+  </documentManagement>
+</p:properties>
+</file>
+
+<file path=customXml/item2.xml><?xml version="1.0" encoding="utf-8"?>
 <ct:contentTypeSchema xmlns:ct="http://schemas.microsoft.com/office/2006/metadata/contentType" xmlns:ma="http://schemas.microsoft.com/office/2006/metadata/properties/metaAttributes" ct:_="" ma:_="" ma:contentTypeName="Document" ma:contentTypeID="0x0101008C9BAFB6EC27674FB2D68DD33ACA3D61" ma:contentTypeVersion="16" ma:contentTypeDescription="Create a new document." ma:contentTypeScope="" ma:versionID="3cd2b6a67e3ac141a7c7de124d951dfd">
   <xsd:schema xmlns:xsd="http://www.w3.org/2001/XMLSchema" xmlns:xs="http://www.w3.org/2001/XMLSchema" xmlns:p="http://schemas.microsoft.com/office/2006/metadata/properties" xmlns:ns3="b735084f-9e25-4daf-9868-ed3a8acd0da7" xmlns:ns4="18153d01-96ed-4d9a-b325-335f2a16b469" targetNamespace="http://schemas.microsoft.com/office/2006/metadata/properties" ma:root="true" ma:fieldsID="2edbd09e0cd7b2a699ba135958505375" ns3:_="" ns4:_="">
     <xsd:import namespace="b735084f-9e25-4daf-9868-ed3a8acd0da7"/>
@@ -34493,19 +34414,7 @@
 </ct:contentTypeSchema>
 </file>
 
-<file path=customXml/item2.xml><?xml version="1.0" encoding="utf-8"?>
-<p:properties xmlns:p="http://schemas.microsoft.com/office/2006/metadata/properties" xmlns:xsi="http://www.w3.org/2001/XMLSchema-instance" xmlns:pc="http://schemas.microsoft.com/office/infopath/2007/PartnerControls">
-  <documentManagement>
-    <_activity xmlns="b735084f-9e25-4daf-9868-ed3a8acd0da7" xsi:nil="true"/>
-  </documentManagement>
-</p:properties>
-</file>
-
 <file path=customXml/item3.xml><?xml version="1.0" encoding="utf-8"?>
-<b:Sources xmlns:b="http://schemas.openxmlformats.org/officeDocument/2006/bibliography" xmlns="http://schemas.openxmlformats.org/officeDocument/2006/bibliography" SelectedStyle="/APASixthEditionOfficeOnline.xsl" StyleName="APA" Version="6"/>
-</file>
-
-<file path=customXml/item4.xml><?xml version="1.0" encoding="utf-8"?>
 <?mso-contentType ?>
 <FormTemplates xmlns="http://schemas.microsoft.com/sharepoint/v3/contenttype/forms">
   <Display>DocumentLibraryForm</Display>
@@ -34514,7 +34423,21 @@
 </FormTemplates>
 </file>
 
+<file path=customXml/item4.xml><?xml version="1.0" encoding="utf-8"?>
+<b:Sources xmlns:b="http://schemas.openxmlformats.org/officeDocument/2006/bibliography" xmlns="http://schemas.openxmlformats.org/officeDocument/2006/bibliography" SelectedStyle="/APASixthEditionOfficeOnline.xsl" StyleName="APA" Version="6"/>
+</file>
+
 <file path=customXml/itemProps1.xml><?xml version="1.0" encoding="utf-8"?>
+<ds:datastoreItem xmlns:ds="http://schemas.openxmlformats.org/officeDocument/2006/customXml" ds:itemID="{DDEF721A-C875-4AFF-B1B8-F78877130594}">
+  <ds:schemaRefs>
+    <ds:schemaRef ds:uri="http://schemas.microsoft.com/office/2006/metadata/properties"/>
+    <ds:schemaRef ds:uri="http://schemas.microsoft.com/office/infopath/2007/PartnerControls"/>
+    <ds:schemaRef ds:uri="b735084f-9e25-4daf-9868-ed3a8acd0da7"/>
+  </ds:schemaRefs>
+</ds:datastoreItem>
+</file>
+
+<file path=customXml/itemProps2.xml><?xml version="1.0" encoding="utf-8"?>
 <ds:datastoreItem xmlns:ds="http://schemas.openxmlformats.org/officeDocument/2006/customXml" ds:itemID="{F8EA575C-7780-4E3B-A460-D32663497253}">
   <ds:schemaRefs>
     <ds:schemaRef ds:uri="http://schemas.microsoft.com/office/2006/metadata/contentType"/>
@@ -34533,28 +34456,18 @@
 </ds:datastoreItem>
 </file>
 
-<file path=customXml/itemProps2.xml><?xml version="1.0" encoding="utf-8"?>
-<ds:datastoreItem xmlns:ds="http://schemas.openxmlformats.org/officeDocument/2006/customXml" ds:itemID="{DDEF721A-C875-4AFF-B1B8-F78877130594}">
+<file path=customXml/itemProps3.xml><?xml version="1.0" encoding="utf-8"?>
+<ds:datastoreItem xmlns:ds="http://schemas.openxmlformats.org/officeDocument/2006/customXml" ds:itemID="{3E26E9C3-E5EC-4095-A562-6DF5C76D880E}">
   <ds:schemaRefs>
-    <ds:schemaRef ds:uri="http://schemas.microsoft.com/office/2006/metadata/properties"/>
-    <ds:schemaRef ds:uri="http://schemas.microsoft.com/office/infopath/2007/PartnerControls"/>
-    <ds:schemaRef ds:uri="b735084f-9e25-4daf-9868-ed3a8acd0da7"/>
+    <ds:schemaRef ds:uri="http://schemas.microsoft.com/sharepoint/v3/contenttype/forms"/>
   </ds:schemaRefs>
 </ds:datastoreItem>
 </file>
 
-<file path=customXml/itemProps3.xml><?xml version="1.0" encoding="utf-8"?>
+<file path=customXml/itemProps4.xml><?xml version="1.0" encoding="utf-8"?>
 <ds:datastoreItem xmlns:ds="http://schemas.openxmlformats.org/officeDocument/2006/customXml" ds:itemID="{751E8DAA-87F2-A440-B211-E6AE4F60DE97}">
   <ds:schemaRefs>
     <ds:schemaRef ds:uri="http://schemas.openxmlformats.org/officeDocument/2006/bibliography"/>
   </ds:schemaRefs>
 </ds:datastoreItem>
-</file>
-
-<file path=customXml/itemProps4.xml><?xml version="1.0" encoding="utf-8"?>
-<ds:datastoreItem xmlns:ds="http://schemas.openxmlformats.org/officeDocument/2006/customXml" ds:itemID="{3E26E9C3-E5EC-4095-A562-6DF5C76D880E}">
-  <ds:schemaRefs>
-    <ds:schemaRef ds:uri="http://schemas.microsoft.com/sharepoint/v3/contenttype/forms"/>
-  </ds:schemaRefs>
-</ds:datastoreItem>
 </file>
</xml_diff>